<commit_message>
Some spelling changes on Booking and Review Use Case
</commit_message>
<xml_diff>
--- a/PrenotazioneViaJar.docx
+++ b/PrenotazioneViaJar.docx
@@ -57,8 +57,18 @@
           <w:sz w:val="28"/>
           <w:szCs w:val="28"/>
         </w:rPr>
-        <w:t>: ViaJarHub</w:t>
-      </w:r>
+        <w:t xml:space="preserve">: </w:t>
+      </w:r>
+      <w:proofErr w:type="spellStart"/>
+      <w:r>
+        <w:rPr>
+          <w:rFonts w:ascii="Times New Roman" w:hAnsi="Times New Roman" w:cs="Times New Roman"/>
+          <w:sz w:val="28"/>
+          <w:szCs w:val="28"/>
+        </w:rPr>
+        <w:t>ViaJarHub</w:t>
+      </w:r>
+      <w:proofErr w:type="spellEnd"/>
     </w:p>
     <w:p>
       <w:pPr>
@@ -190,7 +200,23 @@
           <w:sz w:val="28"/>
           <w:szCs w:val="28"/>
         </w:rPr>
-        <w:t>. Vuole una prova d’acquisto contente i dettagli del viaggio prenotato.</w:t>
+        <w:t>. Vuole una prova d’acquisto conte</w:t>
+      </w:r>
+      <w:r>
+        <w:rPr>
+          <w:rFonts w:ascii="Times New Roman" w:hAnsi="Times New Roman" w:cs="Times New Roman"/>
+          <w:sz w:val="28"/>
+          <w:szCs w:val="28"/>
+        </w:rPr>
+        <w:t>nent</w:t>
+      </w:r>
+      <w:r>
+        <w:rPr>
+          <w:rFonts w:ascii="Times New Roman" w:hAnsi="Times New Roman" w:cs="Times New Roman"/>
+          <w:sz w:val="28"/>
+          <w:szCs w:val="28"/>
+        </w:rPr>
+        <w:t>e i dettagli del viaggio prenotato.</w:t>
       </w:r>
     </w:p>
     <w:p>
@@ -1300,16 +1326,11 @@
     </w:p>
     <w:p>
       <w:pPr>
-        <w:pStyle w:val="Paragrafoelenco"/>
         <w:widowControl w:val="0"/>
-        <w:numPr>
-          <w:ilvl w:val="0"/>
-          <w:numId w:val="31"/>
-        </w:numPr>
         <w:autoSpaceDE w:val="0"/>
         <w:autoSpaceDN w:val="0"/>
         <w:spacing w:after="0" w:line="360" w:lineRule="auto"/>
-        <w:ind w:left="1068"/>
+        <w:ind w:left="360"/>
         <w:jc w:val="both"/>
         <w:rPr>
           <w:rFonts w:ascii="Times New Roman" w:hAnsi="Times New Roman" w:cs="Times New Roman"/>
@@ -1317,6 +1338,46 @@
           <w:szCs w:val="28"/>
         </w:rPr>
       </w:pPr>
+      <w:r>
+        <w:rPr>
+          <w:rFonts w:ascii="Times New Roman" w:hAnsi="Times New Roman" w:cs="Times New Roman"/>
+          <w:b/>
+          <w:bCs/>
+          <w:sz w:val="28"/>
+          <w:szCs w:val="28"/>
+        </w:rPr>
+        <w:t xml:space="preserve">    </w:t>
+      </w:r>
+      <w:r>
+        <w:rPr>
+          <w:rFonts w:ascii="Times New Roman" w:hAnsi="Times New Roman" w:cs="Times New Roman"/>
+          <w:b/>
+          <w:bCs/>
+          <w:sz w:val="28"/>
+          <w:szCs w:val="28"/>
+        </w:rPr>
+        <w:t>2</w:t>
+      </w:r>
+      <w:r>
+        <w:rPr>
+          <w:rFonts w:ascii="Times New Roman" w:hAnsi="Times New Roman" w:cs="Times New Roman"/>
+          <w:b/>
+          <w:bCs/>
+          <w:sz w:val="28"/>
+          <w:szCs w:val="28"/>
+        </w:rPr>
+        <w:t>a</w:t>
+      </w:r>
+      <w:r>
+        <w:rPr>
+          <w:rFonts w:ascii="Times New Roman" w:hAnsi="Times New Roman" w:cs="Times New Roman"/>
+          <w:b/>
+          <w:bCs/>
+          <w:sz w:val="28"/>
+          <w:szCs w:val="28"/>
+        </w:rPr>
+        <w:t>.</w:t>
+      </w:r>
       <w:r>
         <w:rPr>
           <w:rFonts w:ascii="Times New Roman" w:hAnsi="Times New Roman" w:cs="Times New Roman"/>
@@ -2071,7 +2132,25 @@
           <w:sz w:val="28"/>
           <w:szCs w:val="28"/>
         </w:rPr>
-        <w:t>Il Sistema rileva un timeout nell’attesa della risposta:</w:t>
+        <w:t xml:space="preserve">Il Sistema rileva un </w:t>
+      </w:r>
+      <w:proofErr w:type="spellStart"/>
+      <w:r>
+        <w:rPr>
+          <w:rFonts w:ascii="Times New Roman" w:hAnsi="Times New Roman" w:cs="Times New Roman"/>
+          <w:sz w:val="28"/>
+          <w:szCs w:val="28"/>
+        </w:rPr>
+        <w:t>timeout</w:t>
+      </w:r>
+      <w:proofErr w:type="spellEnd"/>
+      <w:r>
+        <w:rPr>
+          <w:rFonts w:ascii="Times New Roman" w:hAnsi="Times New Roman" w:cs="Times New Roman"/>
+          <w:sz w:val="28"/>
+          <w:szCs w:val="28"/>
+        </w:rPr>
+        <w:t xml:space="preserve"> nell’attesa della risposta:</w:t>
       </w:r>
     </w:p>
     <w:p>

</xml_diff>

<commit_message>
Added Authentication Use Case and some minor changes
</commit_message>
<xml_diff>
--- a/PrenotazioneViaJar.docx
+++ b/PrenotazioneViaJar.docx
@@ -28,7 +28,15 @@
           <w:sz w:val="28"/>
           <w:szCs w:val="28"/>
         </w:rPr>
-        <w:t>: Prenotazione Viaggio</w:t>
+        <w:t xml:space="preserve">: Prenotazione </w:t>
+      </w:r>
+      <w:r>
+        <w:rPr>
+          <w:rFonts w:ascii="Times New Roman" w:hAnsi="Times New Roman" w:cs="Times New Roman"/>
+          <w:sz w:val="28"/>
+          <w:szCs w:val="28"/>
+        </w:rPr>
+        <w:t>Viaggio</w:t>
       </w:r>
     </w:p>
     <w:p>
@@ -192,7 +200,23 @@
           <w:sz w:val="28"/>
           <w:szCs w:val="28"/>
         </w:rPr>
-        <w:t>: Vuole prenotare un viaggio nel modo più semplice e rapido possibile</w:t>
+        <w:t xml:space="preserve">: Vuole prenotare un </w:t>
+      </w:r>
+      <w:r>
+        <w:rPr>
+          <w:rFonts w:ascii="Times New Roman" w:hAnsi="Times New Roman" w:cs="Times New Roman"/>
+          <w:sz w:val="28"/>
+          <w:szCs w:val="28"/>
+        </w:rPr>
+        <w:t>Viaggio</w:t>
+      </w:r>
+      <w:r>
+        <w:rPr>
+          <w:rFonts w:ascii="Times New Roman" w:hAnsi="Times New Roman" w:cs="Times New Roman"/>
+          <w:sz w:val="28"/>
+          <w:szCs w:val="28"/>
+        </w:rPr>
+        <w:t xml:space="preserve"> nel modo più semplice e rapido possibile</w:t>
       </w:r>
       <w:r>
         <w:rPr>
@@ -216,7 +240,23 @@
           <w:sz w:val="28"/>
           <w:szCs w:val="28"/>
         </w:rPr>
-        <w:t>e i dettagli del viaggio prenotato.</w:t>
+        <w:t xml:space="preserve">e i dettagli del </w:t>
+      </w:r>
+      <w:r>
+        <w:rPr>
+          <w:rFonts w:ascii="Times New Roman" w:hAnsi="Times New Roman" w:cs="Times New Roman"/>
+          <w:sz w:val="28"/>
+          <w:szCs w:val="28"/>
+        </w:rPr>
+        <w:t>Viaggio</w:t>
+      </w:r>
+      <w:r>
+        <w:rPr>
+          <w:rFonts w:ascii="Times New Roman" w:hAnsi="Times New Roman" w:cs="Times New Roman"/>
+          <w:sz w:val="28"/>
+          <w:szCs w:val="28"/>
+        </w:rPr>
+        <w:t xml:space="preserve"> prenotato.</w:t>
       </w:r>
     </w:p>
     <w:p>
@@ -249,7 +289,23 @@
           <w:sz w:val="28"/>
           <w:szCs w:val="28"/>
         </w:rPr>
-        <w:t>: Vuole registrare le prenotazioni effettuate dagli utenti utilizzando queste informazioni per l’indicizzazione dei pacchetti viaggio.</w:t>
+        <w:t xml:space="preserve">: Vuole registrare le prenotazioni effettuate dagli utenti utilizzando queste informazioni per l’indicizzazione dei pacchetti </w:t>
+      </w:r>
+      <w:r>
+        <w:rPr>
+          <w:rFonts w:ascii="Times New Roman" w:hAnsi="Times New Roman" w:cs="Times New Roman"/>
+          <w:sz w:val="28"/>
+          <w:szCs w:val="28"/>
+        </w:rPr>
+        <w:t>Viaggio</w:t>
+      </w:r>
+      <w:r>
+        <w:rPr>
+          <w:rFonts w:ascii="Times New Roman" w:hAnsi="Times New Roman" w:cs="Times New Roman"/>
+          <w:sz w:val="28"/>
+          <w:szCs w:val="28"/>
+        </w:rPr>
+        <w:t>.</w:t>
       </w:r>
     </w:p>
     <w:p>
@@ -338,7 +394,23 @@
           <w:sz w:val="28"/>
           <w:szCs w:val="28"/>
         </w:rPr>
-        <w:t>L’utente ha effettuato l’accesso sulla piattaforma</w:t>
+        <w:t>L’</w:t>
+      </w:r>
+      <w:r>
+        <w:rPr>
+          <w:rFonts w:ascii="Times New Roman" w:hAnsi="Times New Roman" w:cs="Times New Roman"/>
+          <w:sz w:val="28"/>
+          <w:szCs w:val="28"/>
+        </w:rPr>
+        <w:t>U</w:t>
+      </w:r>
+      <w:r>
+        <w:rPr>
+          <w:rFonts w:ascii="Times New Roman" w:hAnsi="Times New Roman" w:cs="Times New Roman"/>
+          <w:sz w:val="28"/>
+          <w:szCs w:val="28"/>
+        </w:rPr>
+        <w:t>tente ha effettuato l’accesso sulla piattaforma</w:t>
       </w:r>
       <w:r>
         <w:rPr>
@@ -510,7 +582,23 @@
           <w:sz w:val="28"/>
           <w:szCs w:val="28"/>
         </w:rPr>
-        <w:t>L’utente riceve la prova d’acquisto.</w:t>
+        <w:t>L’</w:t>
+      </w:r>
+      <w:r>
+        <w:rPr>
+          <w:rFonts w:ascii="Times New Roman" w:hAnsi="Times New Roman" w:cs="Times New Roman"/>
+          <w:sz w:val="28"/>
+          <w:szCs w:val="28"/>
+        </w:rPr>
+        <w:t>U</w:t>
+      </w:r>
+      <w:r>
+        <w:rPr>
+          <w:rFonts w:ascii="Times New Roman" w:hAnsi="Times New Roman" w:cs="Times New Roman"/>
+          <w:sz w:val="28"/>
+          <w:szCs w:val="28"/>
+        </w:rPr>
+        <w:t>tente riceve la prova d’acquisto.</w:t>
       </w:r>
     </w:p>
     <w:p>
@@ -594,7 +682,23 @@
           <w:sz w:val="28"/>
           <w:szCs w:val="28"/>
         </w:rPr>
-        <w:t xml:space="preserve"> la procedura di prenotazione di un viaggio. </w:t>
+        <w:t xml:space="preserve"> la procedura di prenotazione di un </w:t>
+      </w:r>
+      <w:r>
+        <w:rPr>
+          <w:rFonts w:ascii="Times New Roman" w:hAnsi="Times New Roman" w:cs="Times New Roman"/>
+          <w:sz w:val="28"/>
+          <w:szCs w:val="28"/>
+        </w:rPr>
+        <w:t>Viaggio</w:t>
+      </w:r>
+      <w:r>
+        <w:rPr>
+          <w:rFonts w:ascii="Times New Roman" w:hAnsi="Times New Roman" w:cs="Times New Roman"/>
+          <w:sz w:val="28"/>
+          <w:szCs w:val="28"/>
+        </w:rPr>
+        <w:t xml:space="preserve">. </w:t>
       </w:r>
     </w:p>
     <w:p>
@@ -1384,7 +1488,23 @@
           <w:sz w:val="28"/>
           <w:szCs w:val="28"/>
         </w:rPr>
-        <w:t xml:space="preserve"> I posti disponibili per il viaggio sono terminati:</w:t>
+        <w:t xml:space="preserve"> I posti disponibili per il </w:t>
+      </w:r>
+      <w:r>
+        <w:rPr>
+          <w:rFonts w:ascii="Times New Roman" w:hAnsi="Times New Roman" w:cs="Times New Roman"/>
+          <w:sz w:val="28"/>
+          <w:szCs w:val="28"/>
+        </w:rPr>
+        <w:t>Viaggio</w:t>
+      </w:r>
+      <w:r>
+        <w:rPr>
+          <w:rFonts w:ascii="Times New Roman" w:hAnsi="Times New Roman" w:cs="Times New Roman"/>
+          <w:sz w:val="28"/>
+          <w:szCs w:val="28"/>
+        </w:rPr>
+        <w:t xml:space="preserve"> sono terminati:</w:t>
       </w:r>
     </w:p>
     <w:p>
@@ -1452,7 +1572,23 @@
           <w:sz w:val="28"/>
           <w:szCs w:val="28"/>
         </w:rPr>
-        <w:t>selezionare un viaggio differente</w:t>
+        <w:t xml:space="preserve">selezionare un </w:t>
+      </w:r>
+      <w:r>
+        <w:rPr>
+          <w:rFonts w:ascii="Times New Roman" w:hAnsi="Times New Roman" w:cs="Times New Roman"/>
+          <w:sz w:val="28"/>
+          <w:szCs w:val="28"/>
+        </w:rPr>
+        <w:t>Viaggio</w:t>
+      </w:r>
+      <w:r>
+        <w:rPr>
+          <w:rFonts w:ascii="Times New Roman" w:hAnsi="Times New Roman" w:cs="Times New Roman"/>
+          <w:sz w:val="28"/>
+          <w:szCs w:val="28"/>
+        </w:rPr>
+        <w:t xml:space="preserve"> differente</w:t>
       </w:r>
       <w:r>
         <w:rPr>
@@ -1547,7 +1683,23 @@
           <w:sz w:val="28"/>
           <w:szCs w:val="28"/>
         </w:rPr>
-        <w:t>Il viaggio è stato annullato:</w:t>
+        <w:t xml:space="preserve">Il </w:t>
+      </w:r>
+      <w:r>
+        <w:rPr>
+          <w:rFonts w:ascii="Times New Roman" w:hAnsi="Times New Roman" w:cs="Times New Roman"/>
+          <w:sz w:val="28"/>
+          <w:szCs w:val="28"/>
+        </w:rPr>
+        <w:t>Viaggio</w:t>
+      </w:r>
+      <w:r>
+        <w:rPr>
+          <w:rFonts w:ascii="Times New Roman" w:hAnsi="Times New Roman" w:cs="Times New Roman"/>
+          <w:sz w:val="28"/>
+          <w:szCs w:val="28"/>
+        </w:rPr>
+        <w:t xml:space="preserve"> è stato annullato:</w:t>
       </w:r>
     </w:p>
     <w:p>
@@ -1614,7 +1766,23 @@
           <w:sz w:val="28"/>
           <w:szCs w:val="28"/>
         </w:rPr>
-        <w:t>selezionare un viaggio differente</w:t>
+        <w:t xml:space="preserve">selezionare un </w:t>
+      </w:r>
+      <w:r>
+        <w:rPr>
+          <w:rFonts w:ascii="Times New Roman" w:hAnsi="Times New Roman" w:cs="Times New Roman"/>
+          <w:sz w:val="28"/>
+          <w:szCs w:val="28"/>
+        </w:rPr>
+        <w:t>Viaggio</w:t>
+      </w:r>
+      <w:r>
+        <w:rPr>
+          <w:rFonts w:ascii="Times New Roman" w:hAnsi="Times New Roman" w:cs="Times New Roman"/>
+          <w:sz w:val="28"/>
+          <w:szCs w:val="28"/>
+        </w:rPr>
+        <w:t xml:space="preserve"> differente</w:t>
       </w:r>
       <w:r>
         <w:rPr>
@@ -1916,7 +2084,23 @@
           <w:szCs w:val="28"/>
         </w:rPr>
         <w:lastRenderedPageBreak/>
-        <w:t>Il Sistema torna alla schermata di visualizzazione del viaggio.</w:t>
+        <w:t xml:space="preserve">Il Sistema torna alla schermata di visualizzazione del </w:t>
+      </w:r>
+      <w:r>
+        <w:rPr>
+          <w:rFonts w:ascii="Times New Roman" w:hAnsi="Times New Roman" w:cs="Times New Roman"/>
+          <w:sz w:val="28"/>
+          <w:szCs w:val="28"/>
+        </w:rPr>
+        <w:t>Viaggio</w:t>
+      </w:r>
+      <w:r>
+        <w:rPr>
+          <w:rFonts w:ascii="Times New Roman" w:hAnsi="Times New Roman" w:cs="Times New Roman"/>
+          <w:sz w:val="28"/>
+          <w:szCs w:val="28"/>
+        </w:rPr>
+        <w:t>.</w:t>
       </w:r>
     </w:p>
     <w:p>
@@ -1980,7 +2164,23 @@
           <w:sz w:val="28"/>
           <w:szCs w:val="28"/>
         </w:rPr>
-        <w:t>istema segnala l’errore e invita l’utente a riprovare.</w:t>
+        <w:t>istema segnala l’errore e invita l’</w:t>
+      </w:r>
+      <w:r>
+        <w:rPr>
+          <w:rFonts w:ascii="Times New Roman" w:hAnsi="Times New Roman" w:cs="Times New Roman"/>
+          <w:sz w:val="28"/>
+          <w:szCs w:val="28"/>
+        </w:rPr>
+        <w:t>U</w:t>
+      </w:r>
+      <w:r>
+        <w:rPr>
+          <w:rFonts w:ascii="Times New Roman" w:hAnsi="Times New Roman" w:cs="Times New Roman"/>
+          <w:sz w:val="28"/>
+          <w:szCs w:val="28"/>
+        </w:rPr>
+        <w:t>tente a riprovare.</w:t>
       </w:r>
     </w:p>
     <w:p>
@@ -2134,16 +2334,14 @@
         </w:rPr>
         <w:t xml:space="preserve">Il Sistema rileva un </w:t>
       </w:r>
-      <w:proofErr w:type="spellStart"/>
-      <w:r>
-        <w:rPr>
-          <w:rFonts w:ascii="Times New Roman" w:hAnsi="Times New Roman" w:cs="Times New Roman"/>
-          <w:sz w:val="28"/>
-          <w:szCs w:val="28"/>
-        </w:rPr>
-        <w:t>timeout</w:t>
-      </w:r>
-      <w:proofErr w:type="spellEnd"/>
+      <w:r>
+        <w:rPr>
+          <w:rFonts w:ascii="Times New Roman" w:hAnsi="Times New Roman" w:cs="Times New Roman"/>
+          <w:sz w:val="28"/>
+          <w:szCs w:val="28"/>
+        </w:rPr>
+        <w:t>time-out</w:t>
+      </w:r>
       <w:r>
         <w:rPr>
           <w:rFonts w:ascii="Times New Roman" w:hAnsi="Times New Roman" w:cs="Times New Roman"/>
@@ -2466,7 +2664,23 @@
           <w:sz w:val="28"/>
           <w:szCs w:val="28"/>
         </w:rPr>
-        <w:t xml:space="preserve"> per la prenotazione di più pacchetti viaggio in un’unica operazione</w:t>
+        <w:t xml:space="preserve"> per la prenotazione di più pacchetti </w:t>
+      </w:r>
+      <w:r>
+        <w:rPr>
+          <w:rFonts w:ascii="Times New Roman" w:hAnsi="Times New Roman" w:cs="Times New Roman"/>
+          <w:sz w:val="28"/>
+          <w:szCs w:val="28"/>
+        </w:rPr>
+        <w:t>Viaggio</w:t>
+      </w:r>
+      <w:r>
+        <w:rPr>
+          <w:rFonts w:ascii="Times New Roman" w:hAnsi="Times New Roman" w:cs="Times New Roman"/>
+          <w:sz w:val="28"/>
+          <w:szCs w:val="28"/>
+        </w:rPr>
+        <w:t xml:space="preserve"> in un’unica operazione</w:t>
       </w:r>
       <w:r>
         <w:rPr>

</xml_diff>